<commit_message>
clase de análisis nuevos
</commit_message>
<xml_diff>
--- a/Analisis/Artefacto Realización CU.docx
+++ b/Analisis/Artefacto Realización CU.docx
@@ -65,12 +65,300 @@
         <w:t xml:space="preserve">Artefacto Realización CU: </w:t>
       </w:r>
       <w:r>
+        <w:t>Registrarse (exitoso)</w:t>
+      </w:r>
+    </w:p>
+    <w:p/>
+    <w:p>
+      <w:r>
+        <w:rPr>
+          <w:noProof/>
+        </w:rPr>
+        <w:drawing>
+          <wp:inline distT="0" distB="0" distL="0" distR="0" wp14:anchorId="46860C59" wp14:editId="3CB62236">
+            <wp:extent cx="5396230" cy="1566545"/>
+            <wp:effectExtent l="0" t="0" r="1270" b="0"/>
+            <wp:docPr id="5" name="Imagen 5"/>
+            <wp:cNvGraphicFramePr>
+              <a:graphicFrameLocks xmlns:a="http://schemas.openxmlformats.org/drawingml/2006/main" noChangeAspect="1"/>
+            </wp:cNvGraphicFramePr>
+            <a:graphic xmlns:a="http://schemas.openxmlformats.org/drawingml/2006/main">
+              <a:graphicData uri="http://schemas.openxmlformats.org/drawingml/2006/picture">
+                <pic:pic xmlns:pic="http://schemas.openxmlformats.org/drawingml/2006/picture">
+                  <pic:nvPicPr>
+                    <pic:cNvPr id="5" name="Imagen 5"/>
+                    <pic:cNvPicPr/>
+                  </pic:nvPicPr>
+                  <pic:blipFill>
+                    <a:blip r:embed="rId5" cstate="print">
+                      <a:extLst>
+                        <a:ext uri="{28A0092B-C50C-407E-A947-70E740481C1C}">
+                          <a14:useLocalDpi xmlns:a14="http://schemas.microsoft.com/office/drawing/2010/main" val="0"/>
+                        </a:ext>
+                      </a:extLst>
+                    </a:blip>
+                    <a:stretch>
+                      <a:fillRect/>
+                    </a:stretch>
+                  </pic:blipFill>
+                  <pic:spPr>
+                    <a:xfrm>
+                      <a:off x="0" y="0"/>
+                      <a:ext cx="5396230" cy="1566545"/>
+                    </a:xfrm>
+                    <a:prstGeom prst="rect">
+                      <a:avLst/>
+                    </a:prstGeom>
+                  </pic:spPr>
+                </pic:pic>
+              </a:graphicData>
+            </a:graphic>
+          </wp:inline>
+        </w:drawing>
+      </w:r>
+    </w:p>
+    <w:p/>
+    <w:p>
+      <w:r>
+        <w:t>Artefacto Realización CU: Registrarse (</w:t>
+      </w:r>
+      <w:r>
+        <w:t>incorrecto</w:t>
+      </w:r>
+      <w:r>
+        <w:t>)</w:t>
+      </w:r>
+    </w:p>
+    <w:p/>
+    <w:p>
+      <w:r>
+        <w:rPr>
+          <w:noProof/>
+        </w:rPr>
+        <w:drawing>
+          <wp:inline distT="0" distB="0" distL="0" distR="0" wp14:anchorId="7BB37210" wp14:editId="01493012">
+            <wp:extent cx="5396230" cy="2155825"/>
+            <wp:effectExtent l="0" t="0" r="1270" b="3175"/>
+            <wp:docPr id="6" name="Imagen 6"/>
+            <wp:cNvGraphicFramePr>
+              <a:graphicFrameLocks xmlns:a="http://schemas.openxmlformats.org/drawingml/2006/main" noChangeAspect="1"/>
+            </wp:cNvGraphicFramePr>
+            <a:graphic xmlns:a="http://schemas.openxmlformats.org/drawingml/2006/main">
+              <a:graphicData uri="http://schemas.openxmlformats.org/drawingml/2006/picture">
+                <pic:pic xmlns:pic="http://schemas.openxmlformats.org/drawingml/2006/picture">
+                  <pic:nvPicPr>
+                    <pic:cNvPr id="6" name="Imagen 6"/>
+                    <pic:cNvPicPr/>
+                  </pic:nvPicPr>
+                  <pic:blipFill>
+                    <a:blip r:embed="rId6">
+                      <a:extLst>
+                        <a:ext uri="{28A0092B-C50C-407E-A947-70E740481C1C}">
+                          <a14:useLocalDpi xmlns:a14="http://schemas.microsoft.com/office/drawing/2010/main" val="0"/>
+                        </a:ext>
+                      </a:extLst>
+                    </a:blip>
+                    <a:stretch>
+                      <a:fillRect/>
+                    </a:stretch>
+                  </pic:blipFill>
+                  <pic:spPr>
+                    <a:xfrm>
+                      <a:off x="0" y="0"/>
+                      <a:ext cx="5396230" cy="2155825"/>
+                    </a:xfrm>
+                    <a:prstGeom prst="rect">
+                      <a:avLst/>
+                    </a:prstGeom>
+                  </pic:spPr>
+                </pic:pic>
+              </a:graphicData>
+            </a:graphic>
+          </wp:inline>
+        </w:drawing>
+      </w:r>
+    </w:p>
+    <w:p/>
+    <w:p/>
+    <w:p>
+      <w:r>
+        <w:t xml:space="preserve">Artefacto Realización CU: </w:t>
+      </w:r>
+      <w:r>
         <w:t>Alta álbum</w:t>
       </w:r>
     </w:p>
     <w:p/>
-    <w:p/>
-    <w:p/>
+    <w:p>
+      <w:r>
+        <w:rPr>
+          <w:noProof/>
+        </w:rPr>
+        <w:drawing>
+          <wp:inline distT="0" distB="0" distL="0" distR="0" wp14:anchorId="03A631A8" wp14:editId="57896BE0">
+            <wp:extent cx="5396230" cy="1313180"/>
+            <wp:effectExtent l="0" t="0" r="1270" b="0"/>
+            <wp:docPr id="2" name="Imagen 2"/>
+            <wp:cNvGraphicFramePr>
+              <a:graphicFrameLocks xmlns:a="http://schemas.openxmlformats.org/drawingml/2006/main" noChangeAspect="1"/>
+            </wp:cNvGraphicFramePr>
+            <a:graphic xmlns:a="http://schemas.openxmlformats.org/drawingml/2006/main">
+              <a:graphicData uri="http://schemas.openxmlformats.org/drawingml/2006/picture">
+                <pic:pic xmlns:pic="http://schemas.openxmlformats.org/drawingml/2006/picture">
+                  <pic:nvPicPr>
+                    <pic:cNvPr id="2" name="Imagen 2"/>
+                    <pic:cNvPicPr/>
+                  </pic:nvPicPr>
+                  <pic:blipFill>
+                    <a:blip r:embed="rId7">
+                      <a:extLst>
+                        <a:ext uri="{28A0092B-C50C-407E-A947-70E740481C1C}">
+                          <a14:useLocalDpi xmlns:a14="http://schemas.microsoft.com/office/drawing/2010/main" val="0"/>
+                        </a:ext>
+                      </a:extLst>
+                    </a:blip>
+                    <a:stretch>
+                      <a:fillRect/>
+                    </a:stretch>
+                  </pic:blipFill>
+                  <pic:spPr>
+                    <a:xfrm>
+                      <a:off x="0" y="0"/>
+                      <a:ext cx="5396230" cy="1313180"/>
+                    </a:xfrm>
+                    <a:prstGeom prst="rect">
+                      <a:avLst/>
+                    </a:prstGeom>
+                  </pic:spPr>
+                </pic:pic>
+              </a:graphicData>
+            </a:graphic>
+          </wp:inline>
+        </w:drawing>
+      </w:r>
+    </w:p>
+    <w:p/>
+    <w:p>
+      <w:r>
+        <w:t xml:space="preserve">Artefacto Realización CU: </w:t>
+      </w:r>
+      <w:r>
+        <w:t>Modificar</w:t>
+      </w:r>
+      <w:r>
+        <w:t xml:space="preserve"> álbum</w:t>
+      </w:r>
+    </w:p>
+    <w:p/>
+    <w:p>
+      <w:r>
+        <w:rPr>
+          <w:noProof/>
+        </w:rPr>
+        <w:drawing>
+          <wp:inline distT="0" distB="0" distL="0" distR="0" wp14:anchorId="67E44FD1" wp14:editId="7C7021FF">
+            <wp:extent cx="5396230" cy="1856105"/>
+            <wp:effectExtent l="0" t="0" r="1270" b="0"/>
+            <wp:docPr id="3" name="Imagen 3"/>
+            <wp:cNvGraphicFramePr>
+              <a:graphicFrameLocks xmlns:a="http://schemas.openxmlformats.org/drawingml/2006/main" noChangeAspect="1"/>
+            </wp:cNvGraphicFramePr>
+            <a:graphic xmlns:a="http://schemas.openxmlformats.org/drawingml/2006/main">
+              <a:graphicData uri="http://schemas.openxmlformats.org/drawingml/2006/picture">
+                <pic:pic xmlns:pic="http://schemas.openxmlformats.org/drawingml/2006/picture">
+                  <pic:nvPicPr>
+                    <pic:cNvPr id="3" name="Imagen 3"/>
+                    <pic:cNvPicPr/>
+                  </pic:nvPicPr>
+                  <pic:blipFill>
+                    <a:blip r:embed="rId8" cstate="print">
+                      <a:extLst>
+                        <a:ext uri="{28A0092B-C50C-407E-A947-70E740481C1C}">
+                          <a14:useLocalDpi xmlns:a14="http://schemas.microsoft.com/office/drawing/2010/main" val="0"/>
+                        </a:ext>
+                      </a:extLst>
+                    </a:blip>
+                    <a:stretch>
+                      <a:fillRect/>
+                    </a:stretch>
+                  </pic:blipFill>
+                  <pic:spPr>
+                    <a:xfrm>
+                      <a:off x="0" y="0"/>
+                      <a:ext cx="5396230" cy="1856105"/>
+                    </a:xfrm>
+                    <a:prstGeom prst="rect">
+                      <a:avLst/>
+                    </a:prstGeom>
+                  </pic:spPr>
+                </pic:pic>
+              </a:graphicData>
+            </a:graphic>
+          </wp:inline>
+        </w:drawing>
+      </w:r>
+    </w:p>
+    <w:p/>
+    <w:p>
+      <w:r>
+        <w:t xml:space="preserve">Artefacto Realización CU: </w:t>
+      </w:r>
+      <w:r>
+        <w:t>Eliminar</w:t>
+      </w:r>
+      <w:r>
+        <w:t xml:space="preserve"> álbum</w:t>
+      </w:r>
+    </w:p>
+    <w:p/>
+    <w:p>
+      <w:r>
+        <w:rPr>
+          <w:noProof/>
+        </w:rPr>
+        <w:drawing>
+          <wp:inline distT="0" distB="0" distL="0" distR="0" wp14:anchorId="141F0102" wp14:editId="370706B9">
+            <wp:extent cx="5396230" cy="1725295"/>
+            <wp:effectExtent l="0" t="0" r="1270" b="1905"/>
+            <wp:docPr id="4" name="Imagen 4"/>
+            <wp:cNvGraphicFramePr>
+              <a:graphicFrameLocks xmlns:a="http://schemas.openxmlformats.org/drawingml/2006/main" noChangeAspect="1"/>
+            </wp:cNvGraphicFramePr>
+            <a:graphic xmlns:a="http://schemas.openxmlformats.org/drawingml/2006/main">
+              <a:graphicData uri="http://schemas.openxmlformats.org/drawingml/2006/picture">
+                <pic:pic xmlns:pic="http://schemas.openxmlformats.org/drawingml/2006/picture">
+                  <pic:nvPicPr>
+                    <pic:cNvPr id="4" name="Imagen 4"/>
+                    <pic:cNvPicPr/>
+                  </pic:nvPicPr>
+                  <pic:blipFill>
+                    <a:blip r:embed="rId9" cstate="print">
+                      <a:extLst>
+                        <a:ext uri="{28A0092B-C50C-407E-A947-70E740481C1C}">
+                          <a14:useLocalDpi xmlns:a14="http://schemas.microsoft.com/office/drawing/2010/main" val="0"/>
+                        </a:ext>
+                      </a:extLst>
+                    </a:blip>
+                    <a:stretch>
+                      <a:fillRect/>
+                    </a:stretch>
+                  </pic:blipFill>
+                  <pic:spPr>
+                    <a:xfrm>
+                      <a:off x="0" y="0"/>
+                      <a:ext cx="5396230" cy="1725295"/>
+                    </a:xfrm>
+                    <a:prstGeom prst="rect">
+                      <a:avLst/>
+                    </a:prstGeom>
+                  </pic:spPr>
+                </pic:pic>
+              </a:graphicData>
+            </a:graphic>
+          </wp:inline>
+        </w:drawing>
+      </w:r>
+    </w:p>
     <w:sectPr>
       <w:pgSz w:w="11900" w:h="16840"/>
       <w:pgMar w:top="1417" w:right="1701" w:bottom="1417" w:left="1701" w:header="708" w:footer="708" w:gutter="0"/>

</xml_diff>